<commit_message>
Fix link to English terms of service
[endlessm/eos-shell#3969]
</commit_message>
<xml_diff>
--- a/terms/es/Endless-Mobile-Terms-of-Use.docx
+++ b/terms/es/Endless-Mobile-Terms-of-Use.docx
@@ -2707,8 +2707,8 @@
           <w:lang w:val="en-US"/>
         </w:rPr>
       </w:pPr>
-      <w:bookmarkStart w:id="14" w:name="_Ref337663206"/>
-      <w:bookmarkStart w:id="15" w:name="_Ref337639440"/>
+      <w:bookmarkStart w:id="14" w:name="_Ref337639440"/>
+      <w:bookmarkStart w:id="15" w:name="_Ref337663206"/>
       <w:bookmarkEnd w:id="14"/>
       <w:bookmarkEnd w:id="15"/>
       <w:r>
@@ -3062,8 +3062,8 @@
         </w:rPr>
       </w:pPr>
       <w:bookmarkStart w:id="16" w:name="_Ref341270145"/>
-      <w:bookmarkStart w:id="17" w:name="_Ref301190062"/>
-      <w:bookmarkStart w:id="18" w:name="_Ref317080117"/>
+      <w:bookmarkStart w:id="17" w:name="_Ref317080117"/>
+      <w:bookmarkStart w:id="18" w:name="_Ref301190062"/>
       <w:bookmarkEnd w:id="17"/>
       <w:bookmarkEnd w:id="18"/>
       <w:r>
@@ -4396,6 +4396,36 @@
       <w:rFonts w:cs="Wingdings"/>
     </w:rPr>
   </w:style>
+  <w:style w:type="character" w:styleId="ListLabel28">
+    <w:name w:val="ListLabel 28"/>
+    <w:rPr>
+      <w:b/>
+    </w:rPr>
+  </w:style>
+  <w:style w:type="character" w:styleId="ListLabel29">
+    <w:name w:val="ListLabel 29"/>
+    <w:rPr>
+      <w:b w:val="false"/>
+    </w:rPr>
+  </w:style>
+  <w:style w:type="character" w:styleId="ListLabel30">
+    <w:name w:val="ListLabel 30"/>
+    <w:rPr>
+      <w:rFonts w:cs="Symbol"/>
+    </w:rPr>
+  </w:style>
+  <w:style w:type="character" w:styleId="ListLabel31">
+    <w:name w:val="ListLabel 31"/>
+    <w:rPr>
+      <w:rFonts w:cs="Courier New"/>
+    </w:rPr>
+  </w:style>
+  <w:style w:type="character" w:styleId="ListLabel32">
+    <w:name w:val="ListLabel 32"/>
+    <w:rPr>
+      <w:rFonts w:cs="Wingdings"/>
+    </w:rPr>
+  </w:style>
   <w:style w:type="paragraph" w:styleId="Heading">
     <w:name w:val="Heading"/>
     <w:basedOn w:val="Normal"/>

</xml_diff>